<commit_message>
compte rendu page chargement
</commit_message>
<xml_diff>
--- a/Compte rendu de la semaine 1.docx
+++ b/Compte rendu de la semaine 1.docx
@@ -134,12 +134,20 @@
           <w:p/>
           <w:p>
             <w:r>
-              <w:t>_Préliste des fonctionnalités de chaque page</w:t>
+              <w:t>_</w:t>
+            </w:r>
+            <w:r>
+              <w:t>Page chargement :</w:t>
             </w:r>
           </w:p>
           <w:p>
             <w:r>
-              <w:t>_Maquette des différentes pages</w:t>
+              <w:t xml:space="preserve">  Architecture de la page, création de composants de l’interface de chargement</w:t>
+            </w:r>
+          </w:p>
+          <w:p>
+            <w:r>
+              <w:t>_</w:t>
             </w:r>
           </w:p>
           <w:p/>
@@ -174,7 +182,13 @@
           <w:p/>
           <w:p>
             <w:r>
-              <w:t xml:space="preserve">_Listing des fonctionnalités </w:t>
+              <w:t>_</w:t>
+            </w:r>
+            <w:r>
+              <w:t>configuration de vue CLI</w:t>
+            </w:r>
+            <w:r>
+              <w:t xml:space="preserve"> </w:t>
             </w:r>
           </w:p>
           <w:p/>
@@ -208,29 +222,12 @@
           <w:p/>
           <w:p>
             <w:r>
-              <w:t>_Mise en commun avec le groupe back sur le parcour</w:t>
-            </w:r>
-            <w:r>
-              <w:t>s</w:t>
-            </w:r>
-            <w:r>
-              <w:t xml:space="preserve"> utilisateur</w:t>
+              <w:t>_</w:t>
+            </w:r>
+            <w:r>
+              <w:t>Montée en compétence sur vue.JS</w:t>
             </w:r>
           </w:p>
-          <w:p>
-            <w:r>
-              <w:t xml:space="preserve">_Comparaison des fonctions présentes avec </w:t>
-            </w:r>
-            <w:r>
-              <w:t>le groupe module</w:t>
-            </w:r>
-          </w:p>
-          <w:p>
-            <w:r>
-              <w:t>_Discussion avec le groupe COM afin d’accorder la charte graphique</w:t>
-            </w:r>
-          </w:p>
-          <w:p/>
           <w:p/>
         </w:tc>
       </w:tr>
@@ -265,21 +262,25 @@
               <w:t>_</w:t>
             </w:r>
             <w:r>
-              <w:t>Version définitive des maquettes</w:t>
+              <w:t>Fin des composent de l’écran de chargement.</w:t>
             </w:r>
           </w:p>
           <w:p>
             <w:r>
-              <w:lastRenderedPageBreak/>
-              <w:t>_Début de la structure du code</w:t>
+              <w:t>_developpement du chat</w:t>
             </w:r>
           </w:p>
           <w:p>
             <w:r>
-              <w:t>_Mettre les correctifs sur la liste des tâches</w:t>
+              <w:t>Connexion base de données</w:t>
             </w:r>
           </w:p>
-          <w:p/>
+          <w:p>
+            <w:r>
+              <w:lastRenderedPageBreak/>
+              <w:t>_</w:t>
+            </w:r>
+          </w:p>
           <w:p/>
           <w:p/>
           <w:p/>

</xml_diff>